<commit_message>
Update JIWE_Template.docx to improve document structure and formatting
</commit_message>
<xml_diff>
--- a/Template/JIWE_Template.docx
+++ b/Template/JIWE_Template.docx
@@ -2,6 +2,197 @@
 <file path=word/document.xml><?xml version="1.0" encoding="utf-8"?>
 <w:document xmlns:wpc="http://schemas.microsoft.com/office/word/2010/wordprocessingCanvas" xmlns:cx="http://schemas.microsoft.com/office/drawing/2014/chartex" xmlns:cx1="http://schemas.microsoft.com/office/drawing/2015/9/8/chartex" xmlns:cx2="http://schemas.microsoft.com/office/drawing/2015/10/21/chartex" xmlns:cx3="http://schemas.microsoft.com/office/drawing/2016/5/9/chartex" xmlns:cx4="http://schemas.microsoft.com/office/drawing/2016/5/10/chartex" xmlns:cx5="http://schemas.microsoft.com/office/drawing/2016/5/11/chartex" xmlns:cx6="http://schemas.microsoft.com/office/drawing/2016/5/12/chartex" xmlns:cx7="http://schemas.microsoft.com/office/drawing/2016/5/13/chartex" xmlns:cx8="http://schemas.microsoft.com/office/drawing/2016/5/14/chartex" xmlns:mc="http://schemas.openxmlformats.org/markup-compatibility/2006" xmlns:aink="http://schemas.microsoft.com/office/drawing/2016/ink" xmlns:am3d="http://schemas.microsoft.com/office/drawing/2017/model3d" xmlns:o="urn:schemas-microsoft-com:office:office" xmlns:oel="http://schemas.microsoft.com/office/2019/extlst" xmlns:r="http://schemas.openxmlformats.org/officeDocument/2006/relationships" xmlns:m="http://schemas.openxmlformats.org/officeDocument/2006/math" xmlns:v="urn:schemas-microsoft-com:vml" xmlns:wp14="http://schemas.microsoft.com/office/word/2010/wordprocessingDrawing" xmlns:wp="http://schemas.openxmlformats.org/drawingml/2006/wordprocessingDrawing" xmlns:w10="urn:schemas-microsoft-com:office:word" xmlns:w="http://schemas.openxmlformats.org/wordprocessingml/2006/main" xmlns:w14="http://schemas.microsoft.com/office/word/2010/wordml" xmlns:w15="http://schemas.microsoft.com/office/word/2012/wordml" xmlns:w16cex="http://schemas.microsoft.com/office/word/2018/wordml/cex" xmlns:w16cid="http://schemas.microsoft.com/office/word/2016/wordml/cid" xmlns:w16="http://schemas.microsoft.com/office/word/2018/wordml" xmlns:w16du="http://schemas.microsoft.com/office/word/2023/wordml/word16du" xmlns:w16sdtdh="http://schemas.microsoft.com/office/word/2020/wordml/sdtdatahash" xmlns:w16sdtfl="http://schemas.microsoft.com/office/word/2024/wordml/sdtformatlock" xmlns:w16se="http://schemas.microsoft.com/office/word/2015/wordml/symex" xmlns:wpg="http://schemas.microsoft.com/office/word/2010/wordprocessingGroup" xmlns:wpi="http://schemas.microsoft.com/office/word/2010/wordprocessingInk" xmlns:wne="http://schemas.microsoft.com/office/word/2006/wordml" xmlns:wps="http://schemas.microsoft.com/office/word/2010/wordprocessingShape" mc:Ignorable="w14 w15 w16se w16cid w16 w16cex w16sdtdh w16sdtfl w16du wp14">
   <w:body>
+    <w:sdt>
+      <w:sdtPr>
+        <w:alias w:val="Journal Name"/>
+        <w:tag w:val="jiwe:journal-header"/>
+      </w:sdtPr>
+      <w:sdtContent>
+        <w:p>
+          <w:pPr>
+            <w:spacing w:after="0" w:line="240" w:lineRule="auto"/>
+            <w:ind w:left="46"/>
+            <w:jc w:val="center"/>
+            <w:rPr>
+              <w:rFonts w:ascii="Palatino Linotype" w:eastAsia="Palatino Linotype" w:hAnsi="Palatino Linotype" w:cs="Palatino Linotype"/>
+              <w:b/>
+              <w:color w:val="000000" w:themeColor="text1"/>
+              <w:sz w:val="48"/>
+              <w:szCs w:val="16"/>
+              <w:lang w:eastAsia="en-MY"/>
+            </w:rPr>
+          </w:pPr>
+          <w:r>
+            <w:rPr>
+              <w:rFonts w:ascii="Palatino Linotype" w:eastAsia="Palatino Linotype" w:hAnsi="Palatino Linotype" w:cs="Palatino Linotype"/>
+              <w:bCs/>
+              <w:i/>
+              <w:iCs/>
+              <w:noProof/>
+              <w:color w:val="000000" w:themeColor="text1"/>
+              <w:lang w:eastAsia="en-MY"/>
+            </w:rPr>
+            <mc:AlternateContent>
+              <mc:Choice Requires="wpg">
+                <w:drawing>
+                  <wp:anchor distT="0" distB="0" distL="114300" distR="114300" simplePos="0" relativeHeight="251659264" behindDoc="0" locked="0" layoutInCell="1" allowOverlap="1" wp14:anchorId="606D0146" wp14:editId="50D6C8E0">
+                    <wp:simplePos x="0" y="0"/>
+                    <wp:positionH relativeFrom="margin">
+                      <wp:align>left</wp:align>
+                    </wp:positionH>
+                    <wp:positionV relativeFrom="page">
+                      <wp:posOffset>909955</wp:posOffset>
+                    </wp:positionV>
+                    <wp:extent cx="5963920" cy="88265"/>
+                    <wp:effectExtent l="0" t="0" r="0" b="0"/>
+                    <wp:wrapTopAndBottom/>
+                    <wp:docPr id="1232047645" name="Group 1232047645"/>
+                    <wp:cNvGraphicFramePr/>
+                    <a:graphic xmlns:a="http://schemas.openxmlformats.org/drawingml/2006/main">
+                      <a:graphicData uri="http://schemas.microsoft.com/office/word/2010/wordprocessingGroup">
+                        <wpg:wgp>
+                          <wpg:cNvGrpSpPr/>
+                          <wpg:grpSpPr>
+                            <a:xfrm>
+                              <a:off x="0" y="0"/>
+                              <a:ext cx="5963920" cy="88711"/>
+                              <a:chOff x="0" y="0"/>
+                              <a:chExt cx="5731510" cy="9525"/>
+                            </a:xfrm>
+                          </wpg:grpSpPr>
+                          <wps:wsp>
+                            <wps:cNvPr id="2038521869" name="Shape 6"/>
+                            <wps:cNvSpPr/>
+                            <wps:spPr>
+                              <a:xfrm>
+                                <a:off x="0" y="0"/>
+                                <a:ext cx="5731510" cy="0"/>
+                              </a:xfrm>
+                              <a:custGeom>
+                                <a:avLst/>
+                                <a:gdLst/>
+                                <a:ahLst/>
+                                <a:cxnLst/>
+                                <a:rect l="0" t="0" r="0" b="0"/>
+                                <a:pathLst>
+                                  <a:path w="5731510">
+                                    <a:moveTo>
+                                      <a:pt x="0" y="0"/>
+                                    </a:moveTo>
+                                    <a:lnTo>
+                                      <a:pt x="5731510" y="0"/>
+                                    </a:lnTo>
+                                  </a:path>
+                                </a:pathLst>
+                              </a:custGeom>
+                              <a:noFill/>
+                              <a:ln w="9525" cap="flat" cmpd="sng" algn="ctr">
+                                <a:solidFill>
+                                  <a:srgbClr val="000000"/>
+                                </a:solidFill>
+                                <a:prstDash val="solid"/>
+                                <a:round/>
+                              </a:ln>
+                              <a:effectLst/>
+                            </wps:spPr>
+                            <wps:bodyPr/>
+                          </wps:wsp>
+                        </wpg:wgp>
+                      </a:graphicData>
+                    </a:graphic>
+                    <wp14:sizeRelH relativeFrom="margin">
+                      <wp14:pctWidth>0</wp14:pctWidth>
+                    </wp14:sizeRelH>
+                    <wp14:sizeRelV relativeFrom="margin">
+                      <wp14:pctHeight>0</wp14:pctHeight>
+                    </wp14:sizeRelV>
+                  </wp:anchor>
+                </w:drawing>
+              </mc:Choice>
+              <mc:Fallback>
+                <w:pict>
+                  <v:group w14:anchorId="694F3CC1" id="Group 1232047645" o:spid="_x0000_s1026" style="position:absolute;margin-left:0;margin-top:71.65pt;width:469.6pt;height:6.95pt;z-index:251659264;mso-position-horizontal:left;mso-position-horizontal-relative:margin;mso-position-vertical-relative:page;mso-width-relative:margin;mso-height-relative:margin" coordsize="57315,95" o:gfxdata="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">
+                    <v:shape id="Shape 6" o:spid="_x0000_s1027" style="position:absolute;width:57315;height:0;visibility:visible;mso-wrap-style:square;v-text-anchor:top" coordsize="5731510,0" o:gfxdata="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" path="m,l5731510,e" filled="f">
+                      <v:path arrowok="t" textboxrect="0,0,5731510,0"/>
+                    </v:shape>
+                    <w10:wrap type="topAndBottom" anchorx="margin" anchory="page"/>
+                  </v:group>
+                </w:pict>
+              </mc:Fallback>
+            </mc:AlternateContent>
+          </w:r>
+          <w:r>
+            <w:rPr>
+              <w:rFonts w:ascii="Palatino Linotype" w:eastAsia="Palatino Linotype" w:hAnsi="Palatino Linotype" w:cs="Palatino Linotype"/>
+              <w:bCs/>
+              <w:i/>
+              <w:iCs/>
+              <w:color w:val="000000" w:themeColor="text1"/>
+              <w:sz w:val="48"/>
+              <w:szCs w:val="16"/>
+              <w:lang w:eastAsia="en-MY"/>
+            </w:rPr>
+            <w:t>(Journal Title)</w:t>
+          </w:r>
+          <w:r>
+            <w:rPr>
+              <w:rFonts w:ascii="Palatino Linotype" w:eastAsia="Palatino Linotype" w:hAnsi="Palatino Linotype" w:cs="Palatino Linotype"/>
+              <w:b/>
+              <w:color w:val="000000" w:themeColor="text1"/>
+              <w:sz w:val="48"/>
+              <w:szCs w:val="16"/>
+              <w:lang w:eastAsia="en-MY"/>
+            </w:rPr>
+            <w:t xml:space="preserve">Journal of Informatics and </w:t>
+          </w:r>
+        </w:p>
+      </w:sdtContent>
+    </w:sdt>
+    <w:sdt>
+      <w:sdtPr>
+        <w:alias w:val="Journal Name"/>
+        <w:tag w:val="jiwe:journal-header"/>
+      </w:sdtPr>
+      <w:sdtContent>
+        <w:p>
+          <w:pPr>
+            <w:spacing w:after="0" w:line="240" w:lineRule="auto"/>
+            <w:ind w:left="46"/>
+            <w:jc w:val="center"/>
+            <w:rPr>
+              <w:rFonts w:ascii="Palatino Linotype" w:eastAsia="Palatino Linotype" w:hAnsi="Palatino Linotype" w:cs="Palatino Linotype"/>
+              <w:b/>
+              <w:color w:val="000000" w:themeColor="text1"/>
+              <w:sz w:val="48"/>
+              <w:szCs w:val="16"/>
+              <w:lang w:eastAsia="en-MY"/>
+            </w:rPr>
+          </w:pPr>
+          <w:r>
+            <w:rPr>
+              <w:rFonts w:ascii="Palatino Linotype" w:eastAsia="Palatino Linotype" w:hAnsi="Palatino Linotype" w:cs="Palatino Linotype"/>
+              <w:b/>
+              <w:color w:val="000000" w:themeColor="text1"/>
+              <w:sz w:val="48"/>
+              <w:szCs w:val="16"/>
+              <w:lang w:eastAsia="en-MY"/>
+            </w:rPr>
+            <w:t>Web Engineering</w:t>
+          </w:r>
+          <w:r>
+            <w:rPr>
+              <w:rFonts w:ascii="Palatino Linotype" w:eastAsia="Palatino Linotype" w:hAnsi="Palatino Linotype" w:cs="Palatino Linotype"/>
+              <w:b/>
+              <w:color w:val="000000" w:themeColor="text1"/>
+              <w:sz w:val="48"/>
+              <w:szCs w:val="16"/>
+              <w:lang w:eastAsia="en-MY"/>
+            </w:rPr>
+            <w:t xml:space="preserve"> </w:t>
+          </w:r>
+        </w:p>
+      </w:sdtContent>
+    </w:sdt>
     <w:p>
       <w:pPr>
         <w:spacing w:after="0" w:line="240" w:lineRule="auto"/>
@@ -19,516 +210,357 @@
       <w:r>
         <w:rPr>
           <w:rFonts w:ascii="Palatino Linotype" w:eastAsia="Palatino Linotype" w:hAnsi="Palatino Linotype" w:cs="Palatino Linotype"/>
-          <w:bCs/>
-          <w:i/>
-          <w:iCs/>
-          <w:noProof/>
-          <w:color w:val="000000" w:themeColor="text1"/>
-          <w:lang w:eastAsia="en-MY"/>
-        </w:rPr>
-        <mc:AlternateContent>
-          <mc:Choice Requires="wpg">
-            <w:drawing>
-              <wp:anchor distT="0" distB="0" distL="114300" distR="114300" simplePos="0" relativeHeight="251659264" behindDoc="0" locked="0" layoutInCell="1" allowOverlap="1" wp14:anchorId="606D0146" wp14:editId="50D6C8E0">
-                <wp:simplePos x="0" y="0"/>
-                <wp:positionH relativeFrom="margin">
-                  <wp:align>left</wp:align>
-                </wp:positionH>
-                <wp:positionV relativeFrom="page">
-                  <wp:posOffset>909955</wp:posOffset>
-                </wp:positionV>
-                <wp:extent cx="5963920" cy="88265"/>
-                <wp:effectExtent l="0" t="0" r="0" b="0"/>
-                <wp:wrapTopAndBottom/>
-                <wp:docPr id="1232047645" name="Group 1232047645"/>
-                <wp:cNvGraphicFramePr/>
-                <a:graphic xmlns:a="http://schemas.openxmlformats.org/drawingml/2006/main">
-                  <a:graphicData uri="http://schemas.microsoft.com/office/word/2010/wordprocessingGroup">
-                    <wpg:wgp>
-                      <wpg:cNvGrpSpPr/>
-                      <wpg:grpSpPr>
-                        <a:xfrm>
-                          <a:off x="0" y="0"/>
-                          <a:ext cx="5963920" cy="88711"/>
-                          <a:chOff x="0" y="0"/>
-                          <a:chExt cx="5731510" cy="9525"/>
-                        </a:xfrm>
-                      </wpg:grpSpPr>
-                      <wps:wsp>
-                        <wps:cNvPr id="2038521869" name="Shape 6"/>
-                        <wps:cNvSpPr/>
-                        <wps:spPr>
-                          <a:xfrm>
-                            <a:off x="0" y="0"/>
-                            <a:ext cx="5731510" cy="0"/>
-                          </a:xfrm>
-                          <a:custGeom>
-                            <a:avLst/>
-                            <a:gdLst/>
-                            <a:ahLst/>
-                            <a:cxnLst/>
-                            <a:rect l="0" t="0" r="0" b="0"/>
-                            <a:pathLst>
-                              <a:path w="5731510">
-                                <a:moveTo>
-                                  <a:pt x="0" y="0"/>
-                                </a:moveTo>
-                                <a:lnTo>
-                                  <a:pt x="5731510" y="0"/>
-                                </a:lnTo>
-                              </a:path>
-                            </a:pathLst>
-                          </a:custGeom>
-                          <a:noFill/>
-                          <a:ln w="9525" cap="flat" cmpd="sng" algn="ctr">
-                            <a:solidFill>
-                              <a:srgbClr val="000000"/>
-                            </a:solidFill>
-                            <a:prstDash val="solid"/>
-                            <a:round/>
-                          </a:ln>
-                          <a:effectLst/>
-                        </wps:spPr>
-                        <wps:bodyPr/>
-                      </wps:wsp>
-                    </wpg:wgp>
-                  </a:graphicData>
-                </a:graphic>
-                <wp14:sizeRelH relativeFrom="margin">
-                  <wp14:pctWidth>0</wp14:pctWidth>
-                </wp14:sizeRelH>
-                <wp14:sizeRelV relativeFrom="margin">
-                  <wp14:pctHeight>0</wp14:pctHeight>
-                </wp14:sizeRelV>
-              </wp:anchor>
-            </w:drawing>
-          </mc:Choice>
-          <mc:Fallback>
-            <w:pict>
-              <v:group w14:anchorId="694F3CC1" id="Group 1232047645" o:spid="_x0000_s1026" style="position:absolute;margin-left:0;margin-top:71.65pt;width:469.6pt;height:6.95pt;z-index:251659264;mso-position-horizontal:left;mso-position-horizontal-relative:margin;mso-position-vertical-relative:page;mso-width-relative:margin;mso-height-relative:margin" coordsize="57315,95" o:gfxdata="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">
-                <v:shape id="Shape 6" o:spid="_x0000_s1027" style="position:absolute;width:57315;height:0;visibility:visible;mso-wrap-style:square;v-text-anchor:top" coordsize="5731510,0" o:gfxdata="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" path="m,l5731510,e" filled="f">
-                  <v:path arrowok="t" textboxrect="0,0,5731510,0"/>
-                </v:shape>
-                <w10:wrap type="topAndBottom" anchorx="margin" anchory="page"/>
-              </v:group>
-            </w:pict>
-          </mc:Fallback>
-        </mc:AlternateContent>
-      </w:r>
-      <w:r>
-        <w:rPr>
-          <w:rFonts w:ascii="Palatino Linotype" w:eastAsia="Palatino Linotype" w:hAnsi="Palatino Linotype" w:cs="Palatino Linotype"/>
-          <w:bCs/>
-          <w:i/>
-          <w:iCs/>
+          <w:b/>
           <w:color w:val="000000" w:themeColor="text1"/>
           <w:sz w:val="48"/>
           <w:szCs w:val="16"/>
           <w:lang w:eastAsia="en-MY"/>
         </w:rPr>
-        <w:t>(Journal Title)</w:t>
-      </w:r>
-      <w:r>
-        <w:rPr>
-          <w:rFonts w:ascii="Palatino Linotype" w:eastAsia="Palatino Linotype" w:hAnsi="Palatino Linotype" w:cs="Palatino Linotype"/>
-          <w:b/>
-          <w:color w:val="000000" w:themeColor="text1"/>
-          <w:sz w:val="48"/>
-          <w:szCs w:val="16"/>
-          <w:lang w:eastAsia="en-MY"/>
-        </w:rPr>
-        <w:t xml:space="preserve">Journal of Informatics and </w:t>
+        <w:t>(24- Font size, bold Palatino Linotype)</w:t>
       </w:r>
     </w:p>
-    <w:p>
-      <w:pPr>
-        <w:spacing w:after="0" w:line="240" w:lineRule="auto"/>
-        <w:ind w:left="46"/>
-        <w:jc w:val="center"/>
-        <w:rPr>
-          <w:rFonts w:ascii="Palatino Linotype" w:eastAsia="Palatino Linotype" w:hAnsi="Palatino Linotype" w:cs="Palatino Linotype"/>
-          <w:b/>
-          <w:color w:val="000000" w:themeColor="text1"/>
-          <w:sz w:val="48"/>
-          <w:szCs w:val="16"/>
-          <w:lang w:eastAsia="en-MY"/>
-        </w:rPr>
-      </w:pPr>
-      <w:r>
-        <w:rPr>
-          <w:rFonts w:ascii="Palatino Linotype" w:eastAsia="Palatino Linotype" w:hAnsi="Palatino Linotype" w:cs="Palatino Linotype"/>
-          <w:b/>
-          <w:color w:val="000000" w:themeColor="text1"/>
-          <w:sz w:val="48"/>
-          <w:szCs w:val="16"/>
-          <w:lang w:eastAsia="en-MY"/>
-        </w:rPr>
-        <w:t>Web Engineering</w:t>
-      </w:r>
-      <w:r>
-        <w:rPr>
-          <w:rFonts w:ascii="Palatino Linotype" w:eastAsia="Palatino Linotype" w:hAnsi="Palatino Linotype" w:cs="Palatino Linotype"/>
-          <w:b/>
-          <w:color w:val="000000" w:themeColor="text1"/>
-          <w:sz w:val="48"/>
-          <w:szCs w:val="16"/>
-          <w:lang w:eastAsia="en-MY"/>
-        </w:rPr>
-        <w:t xml:space="preserve"> </w:t>
-      </w:r>
-    </w:p>
-    <w:p>
-      <w:pPr>
-        <w:spacing w:after="0" w:line="240" w:lineRule="auto"/>
-        <w:ind w:left="46"/>
-        <w:jc w:val="center"/>
-        <w:rPr>
-          <w:rFonts w:ascii="Palatino Linotype" w:eastAsia="Palatino Linotype" w:hAnsi="Palatino Linotype" w:cs="Palatino Linotype"/>
-          <w:b/>
-          <w:color w:val="000000" w:themeColor="text1"/>
-          <w:sz w:val="48"/>
-          <w:szCs w:val="16"/>
-          <w:lang w:eastAsia="en-MY"/>
-        </w:rPr>
-      </w:pPr>
-      <w:r>
-        <w:rPr>
-          <w:rFonts w:ascii="Palatino Linotype" w:eastAsia="Palatino Linotype" w:hAnsi="Palatino Linotype" w:cs="Palatino Linotype"/>
-          <w:b/>
-          <w:color w:val="000000" w:themeColor="text1"/>
-          <w:sz w:val="48"/>
-          <w:szCs w:val="16"/>
-          <w:lang w:eastAsia="en-MY"/>
-        </w:rPr>
-        <w:t>(24- Font size, bold Palatino Linotype)</w:t>
-      </w:r>
-    </w:p>
-    <w:p>
-      <w:pPr>
-        <w:tabs>
-          <w:tab w:val="right" w:pos="9026"/>
-        </w:tabs>
-        <w:spacing w:after="10" w:line="248" w:lineRule="auto"/>
-        <w:jc w:val="center"/>
-        <w:rPr>
-          <w:rFonts w:ascii="Palatino Linotype" w:eastAsia="Palatino Linotype" w:hAnsi="Palatino Linotype" w:cs="Palatino Linotype"/>
-          <w:color w:val="000000" w:themeColor="text1"/>
-          <w:lang w:eastAsia="en-MY"/>
-        </w:rPr>
-      </w:pPr>
-      <w:r>
-        <w:rPr>
-          <w:rFonts w:ascii="Calibri" w:eastAsia="Calibri" w:hAnsi="Calibri" w:cs="Calibri"/>
-          <w:noProof/>
-          <w:color w:val="000000" w:themeColor="text1"/>
-          <w:lang w:eastAsia="en-MY"/>
-        </w:rPr>
-        <mc:AlternateContent>
-          <mc:Choice Requires="wpg">
-            <w:drawing>
-              <wp:anchor distT="0" distB="0" distL="114300" distR="114300" simplePos="0" relativeHeight="251657216" behindDoc="0" locked="0" layoutInCell="1" allowOverlap="1" wp14:anchorId="5AE5092C" wp14:editId="1F9DC7FC">
-                <wp:simplePos x="0" y="0"/>
-                <wp:positionH relativeFrom="margin">
-                  <wp:posOffset>0</wp:posOffset>
-                </wp:positionH>
-                <wp:positionV relativeFrom="paragraph">
-                  <wp:posOffset>162665</wp:posOffset>
-                </wp:positionV>
-                <wp:extent cx="5964072" cy="45719"/>
-                <wp:effectExtent l="0" t="0" r="17780" b="12065"/>
-                <wp:wrapNone/>
-                <wp:docPr id="1418392037" name="Group 1418392037"/>
-                <wp:cNvGraphicFramePr/>
-                <a:graphic xmlns:a="http://schemas.openxmlformats.org/drawingml/2006/main">
-                  <a:graphicData uri="http://schemas.microsoft.com/office/word/2010/wordprocessingGroup">
-                    <wpg:wgp>
-                      <wpg:cNvGrpSpPr/>
-                      <wpg:grpSpPr>
-                        <a:xfrm flipV="1">
-                          <a:off x="0" y="0"/>
-                          <a:ext cx="5964072" cy="45719"/>
-                          <a:chOff x="0" y="0"/>
-                          <a:chExt cx="5731510" cy="20320"/>
-                        </a:xfrm>
-                      </wpg:grpSpPr>
-                      <wps:wsp>
-                        <wps:cNvPr id="925217558" name="Shape 7"/>
-                        <wps:cNvSpPr/>
-                        <wps:spPr>
-                          <a:xfrm>
-                            <a:off x="0" y="0"/>
-                            <a:ext cx="5731510" cy="0"/>
-                          </a:xfrm>
-                          <a:custGeom>
-                            <a:avLst/>
-                            <a:gdLst/>
-                            <a:ahLst/>
-                            <a:cxnLst/>
-                            <a:rect l="0" t="0" r="0" b="0"/>
-                            <a:pathLst>
-                              <a:path w="5731510">
-                                <a:moveTo>
-                                  <a:pt x="0" y="0"/>
-                                </a:moveTo>
-                                <a:lnTo>
-                                  <a:pt x="5731510" y="0"/>
-                                </a:lnTo>
-                              </a:path>
-                            </a:pathLst>
-                          </a:custGeom>
-                          <a:noFill/>
-                          <a:ln w="10160" cap="flat" cmpd="sng" algn="ctr">
-                            <a:solidFill>
-                              <a:srgbClr val="000000"/>
-                            </a:solidFill>
-                            <a:prstDash val="solid"/>
-                            <a:round/>
-                          </a:ln>
-                          <a:effectLst/>
-                        </wps:spPr>
-                        <wps:bodyPr/>
-                      </wps:wsp>
-                      <wps:wsp>
-                        <wps:cNvPr id="75141815" name="Shape 8"/>
-                        <wps:cNvSpPr/>
-                        <wps:spPr>
-                          <a:xfrm>
-                            <a:off x="0" y="20320"/>
-                            <a:ext cx="5731510" cy="0"/>
-                          </a:xfrm>
-                          <a:custGeom>
-                            <a:avLst/>
-                            <a:gdLst/>
-                            <a:ahLst/>
-                            <a:cxnLst/>
-                            <a:rect l="0" t="0" r="0" b="0"/>
-                            <a:pathLst>
-                              <a:path w="5731510">
-                                <a:moveTo>
-                                  <a:pt x="0" y="0"/>
-                                </a:moveTo>
-                                <a:lnTo>
-                                  <a:pt x="5731510" y="0"/>
-                                </a:lnTo>
-                              </a:path>
-                            </a:pathLst>
-                          </a:custGeom>
-                          <a:noFill/>
-                          <a:ln w="10160" cap="flat" cmpd="sng" algn="ctr">
-                            <a:solidFill>
-                              <a:srgbClr val="000000"/>
-                            </a:solidFill>
-                            <a:prstDash val="solid"/>
-                            <a:round/>
-                          </a:ln>
-                          <a:effectLst/>
-                        </wps:spPr>
-                        <wps:bodyPr/>
-                      </wps:wsp>
-                    </wpg:wgp>
-                  </a:graphicData>
-                </a:graphic>
-                <wp14:sizeRelH relativeFrom="margin">
-                  <wp14:pctWidth>0</wp14:pctWidth>
-                </wp14:sizeRelH>
-                <wp14:sizeRelV relativeFrom="margin">
-                  <wp14:pctHeight>0</wp14:pctHeight>
-                </wp14:sizeRelV>
-              </wp:anchor>
-            </w:drawing>
-          </mc:Choice>
-          <mc:Fallback>
-            <w:pict>
-              <v:group w14:anchorId="25BBD277" id="Group 1418392037" o:spid="_x0000_s1026" style="position:absolute;margin-left:0;margin-top:12.8pt;width:469.6pt;height:3.6pt;flip:y;z-index:251657216;mso-position-horizontal-relative:margin;mso-width-relative:margin;mso-height-relative:margin" coordsize="57315,203" o:gfxdata="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">
-                <v:shape id="Shape 7" o:spid="_x0000_s1027" style="position:absolute;width:57315;height:0;visibility:visible;mso-wrap-style:square;v-text-anchor:top" coordsize="5731510,0" o:gfxdata="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" path="m,l5731510,e" filled="f" strokeweight=".8pt">
-                  <v:path arrowok="t" textboxrect="0,0,5731510,0"/>
-                </v:shape>
-                <v:shape id="Shape 8" o:spid="_x0000_s1028" style="position:absolute;top:203;width:57315;height:0;visibility:visible;mso-wrap-style:square;v-text-anchor:top" coordsize="5731510,0" o:gfxdata="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" path="m,l5731510,e" filled="f" strokeweight=".8pt">
-                  <v:path arrowok="t" textboxrect="0,0,5731510,0"/>
-                </v:shape>
-                <w10:wrap anchorx="margin"/>
-              </v:group>
-            </w:pict>
-          </mc:Fallback>
-        </mc:AlternateContent>
-      </w:r>
-      <w:r>
-        <w:rPr>
-          <w:rFonts w:ascii="Palatino Linotype" w:eastAsia="Palatino Linotype" w:hAnsi="Palatino Linotype" w:cs="Palatino Linotype"/>
-          <w:color w:val="000000" w:themeColor="text1"/>
-          <w:lang w:eastAsia="en-MY"/>
-        </w:rPr>
-        <w:t xml:space="preserve">Vol. </w:t>
-      </w:r>
-      <w:r>
-        <w:rPr>
-          <w:rFonts w:ascii="Palatino Linotype" w:eastAsia="Palatino Linotype" w:hAnsi="Palatino Linotype" w:cs="Palatino Linotype"/>
-          <w:color w:val="000000" w:themeColor="text1"/>
-          <w:lang w:eastAsia="en-MY"/>
-        </w:rPr>
-        <w:t>3</w:t>
-      </w:r>
-      <w:r>
-        <w:rPr>
-          <w:rFonts w:ascii="Palatino Linotype" w:eastAsia="Palatino Linotype" w:hAnsi="Palatino Linotype" w:cs="Palatino Linotype"/>
-          <w:color w:val="000000" w:themeColor="text1"/>
-          <w:lang w:eastAsia="en-MY"/>
-        </w:rPr>
-        <w:t xml:space="preserve"> No. </w:t>
-      </w:r>
-      <w:r>
-        <w:rPr>
-          <w:rFonts w:ascii="Palatino Linotype" w:eastAsia="Palatino Linotype" w:hAnsi="Palatino Linotype" w:cs="Palatino Linotype"/>
-          <w:color w:val="000000" w:themeColor="text1"/>
-          <w:lang w:eastAsia="en-MY"/>
-        </w:rPr>
-        <w:t>3</w:t>
-      </w:r>
-      <w:r>
-        <w:rPr>
-          <w:rFonts w:ascii="Palatino Linotype" w:eastAsia="Palatino Linotype" w:hAnsi="Palatino Linotype" w:cs="Palatino Linotype"/>
-          <w:color w:val="000000" w:themeColor="text1"/>
-          <w:lang w:eastAsia="en-MY"/>
-        </w:rPr>
-        <w:t xml:space="preserve"> (</w:t>
-      </w:r>
-      <w:r>
-        <w:rPr>
-          <w:rFonts w:ascii="Palatino Linotype" w:eastAsia="Palatino Linotype" w:hAnsi="Palatino Linotype" w:cs="Palatino Linotype"/>
-          <w:color w:val="000000" w:themeColor="text1"/>
-          <w:lang w:eastAsia="en-MY"/>
-        </w:rPr>
-        <w:t>October</w:t>
-      </w:r>
-      <w:r>
-        <w:rPr>
-          <w:rFonts w:ascii="Palatino Linotype" w:eastAsia="Palatino Linotype" w:hAnsi="Palatino Linotype" w:cs="Palatino Linotype"/>
-          <w:color w:val="000000" w:themeColor="text1"/>
-          <w:lang w:eastAsia="en-MY"/>
-        </w:rPr>
-        <w:t xml:space="preserve"> 2024)</w:t>
-      </w:r>
-      <w:r>
-        <w:rPr>
-          <w:rFonts w:ascii="Palatino Linotype" w:eastAsia="Palatino Linotype" w:hAnsi="Palatino Linotype" w:cs="Palatino Linotype"/>
-          <w:color w:val="000000" w:themeColor="text1"/>
-          <w:lang w:eastAsia="en-MY"/>
-        </w:rPr>
-        <w:t xml:space="preserve">     </w:t>
-      </w:r>
-      <w:r>
-        <w:rPr>
-          <w:rFonts w:ascii="Palatino Linotype" w:eastAsia="Palatino Linotype" w:hAnsi="Palatino Linotype" w:cs="Palatino Linotype"/>
-          <w:color w:val="000000" w:themeColor="text1"/>
-          <w:lang w:eastAsia="en-MY"/>
-        </w:rPr>
-        <w:tab/>
-      </w:r>
-      <w:proofErr w:type="spellStart"/>
-      <w:r>
-        <w:rPr>
-          <w:rFonts w:ascii="Palatino Linotype" w:eastAsia="Palatino Linotype" w:hAnsi="Palatino Linotype" w:cs="Palatino Linotype"/>
-          <w:color w:val="000000" w:themeColor="text1"/>
-          <w:lang w:eastAsia="en-MY"/>
-        </w:rPr>
-        <w:t>eISSN</w:t>
-      </w:r>
-      <w:proofErr w:type="spellEnd"/>
-      <w:r>
-        <w:rPr>
-          <w:rFonts w:ascii="Palatino Linotype" w:eastAsia="Palatino Linotype" w:hAnsi="Palatino Linotype" w:cs="Palatino Linotype"/>
-          <w:color w:val="000000" w:themeColor="text1"/>
-          <w:lang w:eastAsia="en-MY"/>
-        </w:rPr>
-        <w:t>: 2821-370X</w:t>
-      </w:r>
-    </w:p>
-    <w:p>
-      <w:pPr>
-        <w:shd w:val="clear" w:color="auto" w:fill="FFFFFF"/>
-        <w:spacing w:before="300" w:after="150" w:line="240" w:lineRule="auto"/>
-        <w:jc w:val="center"/>
-        <w:outlineLvl w:val="0"/>
-        <w:rPr>
-          <w:rFonts w:ascii="Times New Roman" w:eastAsia="Times New Roman" w:hAnsi="Times New Roman" w:cs="Times New Roman"/>
-          <w:color w:val="000000" w:themeColor="text1"/>
-          <w:kern w:val="36"/>
-          <w:sz w:val="48"/>
-          <w:szCs w:val="48"/>
-        </w:rPr>
-      </w:pPr>
-      <w:r>
-        <w:rPr>
-          <w:rFonts w:ascii="Times New Roman" w:eastAsia="Times New Roman" w:hAnsi="Times New Roman" w:cs="Times New Roman"/>
-          <w:color w:val="000000" w:themeColor="text1"/>
-          <w:kern w:val="36"/>
-          <w:sz w:val="48"/>
-          <w:szCs w:val="48"/>
-        </w:rPr>
-        <w:t>(</w:t>
-      </w:r>
-      <w:r>
-        <w:rPr>
-          <w:rFonts w:ascii="Times New Roman" w:eastAsia="Times New Roman" w:hAnsi="Times New Roman" w:cs="Times New Roman"/>
-          <w:i/>
-          <w:iCs/>
-          <w:color w:val="000000" w:themeColor="text1"/>
-          <w:kern w:val="36"/>
-          <w:sz w:val="48"/>
-          <w:szCs w:val="48"/>
-        </w:rPr>
-        <w:t>Title</w:t>
-      </w:r>
-      <w:r>
-        <w:rPr>
-          <w:rFonts w:ascii="Times New Roman" w:eastAsia="Times New Roman" w:hAnsi="Times New Roman" w:cs="Times New Roman"/>
-          <w:color w:val="000000" w:themeColor="text1"/>
-          <w:kern w:val="36"/>
-          <w:sz w:val="48"/>
-          <w:szCs w:val="48"/>
-        </w:rPr>
-        <w:t>) Preparation template for Journal of Informatics and Web Engineering (JIWE)</w:t>
-      </w:r>
-      <w:r>
-        <w:rPr>
-          <w:rFonts w:ascii="Times New Roman" w:eastAsia="Times New Roman" w:hAnsi="Times New Roman" w:cs="Times New Roman"/>
-          <w:color w:val="000000" w:themeColor="text1"/>
-          <w:kern w:val="36"/>
-          <w:sz w:val="54"/>
-          <w:szCs w:val="54"/>
-        </w:rPr>
-        <w:t xml:space="preserve"> </w:t>
-      </w:r>
-      <w:r>
-        <w:rPr>
-          <w:rFonts w:ascii="Times New Roman" w:eastAsia="Times New Roman" w:hAnsi="Times New Roman" w:cs="Times New Roman"/>
-          <w:color w:val="000000" w:themeColor="text1"/>
-          <w:kern w:val="36"/>
-          <w:sz w:val="54"/>
-          <w:szCs w:val="54"/>
-        </w:rPr>
-        <w:t xml:space="preserve">    </w:t>
-      </w:r>
-      <w:r>
-        <w:rPr>
-          <w:rFonts w:ascii="Times New Roman" w:eastAsia="Times New Roman" w:hAnsi="Times New Roman" w:cs="Times New Roman"/>
-          <w:color w:val="000000" w:themeColor="text1"/>
-          <w:kern w:val="36"/>
-          <w:sz w:val="48"/>
-          <w:szCs w:val="48"/>
-        </w:rPr>
-        <w:t>(</w:t>
-      </w:r>
-      <w:r>
-        <w:rPr>
-          <w:rFonts w:ascii="Times New Roman" w:eastAsia="Times New Roman" w:hAnsi="Times New Roman" w:cs="Times New Roman"/>
-          <w:color w:val="000000" w:themeColor="text1"/>
-          <w:sz w:val="48"/>
-          <w:szCs w:val="48"/>
-        </w:rPr>
-        <w:t>24-Font size, Times New Roman)</w:t>
-      </w:r>
-    </w:p>
+    <w:sdt>
+      <w:sdtPr>
+        <w:alias w:val="Journal Metadata"/>
+        <w:tag w:val="jiwe:journal-metadata"/>
+      </w:sdtPr>
+      <w:sdtContent>
+        <w:p>
+          <w:pPr>
+            <w:tabs>
+              <w:tab w:val="right" w:pos="9026"/>
+            </w:tabs>
+            <w:spacing w:after="10" w:line="248" w:lineRule="auto"/>
+            <w:jc w:val="center"/>
+            <w:rPr>
+              <w:rFonts w:ascii="Palatino Linotype" w:eastAsia="Palatino Linotype" w:hAnsi="Palatino Linotype" w:cs="Palatino Linotype"/>
+              <w:color w:val="000000" w:themeColor="text1"/>
+              <w:lang w:eastAsia="en-MY"/>
+            </w:rPr>
+          </w:pPr>
+          <w:r>
+            <w:rPr>
+              <w:rFonts w:ascii="Calibri" w:eastAsia="Calibri" w:hAnsi="Calibri" w:cs="Calibri"/>
+              <w:noProof/>
+              <w:color w:val="000000" w:themeColor="text1"/>
+              <w:lang w:eastAsia="en-MY"/>
+            </w:rPr>
+            <mc:AlternateContent>
+              <mc:Choice Requires="wpg">
+                <w:drawing>
+                  <wp:anchor distT="0" distB="0" distL="114300" distR="114300" simplePos="0" relativeHeight="251657216" behindDoc="0" locked="0" layoutInCell="1" allowOverlap="1" wp14:anchorId="5AE5092C" wp14:editId="1F9DC7FC">
+                    <wp:simplePos x="0" y="0"/>
+                    <wp:positionH relativeFrom="margin">
+                      <wp:posOffset>0</wp:posOffset>
+                    </wp:positionH>
+                    <wp:positionV relativeFrom="paragraph">
+                      <wp:posOffset>162665</wp:posOffset>
+                    </wp:positionV>
+                    <wp:extent cx="5964072" cy="45719"/>
+                    <wp:effectExtent l="0" t="0" r="17780" b="12065"/>
+                    <wp:wrapNone/>
+                    <wp:docPr id="1418392037" name="Group 1418392037"/>
+                    <wp:cNvGraphicFramePr/>
+                    <a:graphic xmlns:a="http://schemas.openxmlformats.org/drawingml/2006/main">
+                      <a:graphicData uri="http://schemas.microsoft.com/office/word/2010/wordprocessingGroup">
+                        <wpg:wgp>
+                          <wpg:cNvGrpSpPr/>
+                          <wpg:grpSpPr>
+                            <a:xfrm flipV="1">
+                              <a:off x="0" y="0"/>
+                              <a:ext cx="5964072" cy="45719"/>
+                              <a:chOff x="0" y="0"/>
+                              <a:chExt cx="5731510" cy="20320"/>
+                            </a:xfrm>
+                          </wpg:grpSpPr>
+                          <wps:wsp>
+                            <wps:cNvPr id="925217558" name="Shape 7"/>
+                            <wps:cNvSpPr/>
+                            <wps:spPr>
+                              <a:xfrm>
+                                <a:off x="0" y="0"/>
+                                <a:ext cx="5731510" cy="0"/>
+                              </a:xfrm>
+                              <a:custGeom>
+                                <a:avLst/>
+                                <a:gdLst/>
+                                <a:ahLst/>
+                                <a:cxnLst/>
+                                <a:rect l="0" t="0" r="0" b="0"/>
+                                <a:pathLst>
+                                  <a:path w="5731510">
+                                    <a:moveTo>
+                                      <a:pt x="0" y="0"/>
+                                    </a:moveTo>
+                                    <a:lnTo>
+                                      <a:pt x="5731510" y="0"/>
+                                    </a:lnTo>
+                                  </a:path>
+                                </a:pathLst>
+                              </a:custGeom>
+                              <a:noFill/>
+                              <a:ln w="10160" cap="flat" cmpd="sng" algn="ctr">
+                                <a:solidFill>
+                                  <a:srgbClr val="000000"/>
+                                </a:solidFill>
+                                <a:prstDash val="solid"/>
+                                <a:round/>
+                              </a:ln>
+                              <a:effectLst/>
+                            </wps:spPr>
+                            <wps:bodyPr/>
+                          </wps:wsp>
+                          <wps:wsp>
+                            <wps:cNvPr id="75141815" name="Shape 8"/>
+                            <wps:cNvSpPr/>
+                            <wps:spPr>
+                              <a:xfrm>
+                                <a:off x="0" y="20320"/>
+                                <a:ext cx="5731510" cy="0"/>
+                              </a:xfrm>
+                              <a:custGeom>
+                                <a:avLst/>
+                                <a:gdLst/>
+                                <a:ahLst/>
+                                <a:cxnLst/>
+                                <a:rect l="0" t="0" r="0" b="0"/>
+                                <a:pathLst>
+                                  <a:path w="5731510">
+                                    <a:moveTo>
+                                      <a:pt x="0" y="0"/>
+                                    </a:moveTo>
+                                    <a:lnTo>
+                                      <a:pt x="5731510" y="0"/>
+                                    </a:lnTo>
+                                  </a:path>
+                                </a:pathLst>
+                              </a:custGeom>
+                              <a:noFill/>
+                              <a:ln w="10160" cap="flat" cmpd="sng" algn="ctr">
+                                <a:solidFill>
+                                  <a:srgbClr val="000000"/>
+                                </a:solidFill>
+                                <a:prstDash val="solid"/>
+                                <a:round/>
+                              </a:ln>
+                              <a:effectLst/>
+                            </wps:spPr>
+                            <wps:bodyPr/>
+                          </wps:wsp>
+                        </wpg:wgp>
+                      </a:graphicData>
+                    </a:graphic>
+                    <wp14:sizeRelH relativeFrom="margin">
+                      <wp14:pctWidth>0</wp14:pctWidth>
+                    </wp14:sizeRelH>
+                    <wp14:sizeRelV relativeFrom="margin">
+                      <wp14:pctHeight>0</wp14:pctHeight>
+                    </wp14:sizeRelV>
+                  </wp:anchor>
+                </w:drawing>
+              </mc:Choice>
+              <mc:Fallback>
+                <w:pict>
+                  <v:group w14:anchorId="25BBD277" id="Group 1418392037" o:spid="_x0000_s1026" style="position:absolute;margin-left:0;margin-top:12.8pt;width:469.6pt;height:3.6pt;flip:y;z-index:251657216;mso-position-horizontal-relative:margin;mso-width-relative:margin;mso-height-relative:margin" coordsize="57315,203" o:gfxdata="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">
+                    <v:shape id="Shape 7" o:spid="_x0000_s1027" style="position:absolute;width:57315;height:0;visibility:visible;mso-wrap-style:square;v-text-anchor:top" coordsize="5731510,0" o:gfxdata="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" path="m,l5731510,e" filled="f" strokeweight=".8pt">
+                      <v:path arrowok="t" textboxrect="0,0,5731510,0"/>
+                    </v:shape>
+                    <v:shape id="Shape 8" o:spid="_x0000_s1028" style="position:absolute;top:203;width:57315;height:0;visibility:visible;mso-wrap-style:square;v-text-anchor:top" coordsize="5731510,0" o:gfxdata="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" path="m,l5731510,e" filled="f" strokeweight=".8pt">
+                      <v:path arrowok="t" textboxrect="0,0,5731510,0"/>
+                    </v:shape>
+                    <w10:wrap anchorx="margin"/>
+                  </v:group>
+                </w:pict>
+              </mc:Fallback>
+            </mc:AlternateContent>
+          </w:r>
+          <w:r>
+            <w:rPr>
+              <w:rFonts w:ascii="Palatino Linotype" w:eastAsia="Palatino Linotype" w:hAnsi="Palatino Linotype" w:cs="Palatino Linotype"/>
+              <w:color w:val="000000" w:themeColor="text1"/>
+              <w:lang w:eastAsia="en-MY"/>
+            </w:rPr>
+            <w:t xml:space="preserve">Vol. </w:t>
+          </w:r>
+          <w:r>
+            <w:rPr>
+              <w:rFonts w:ascii="Palatino Linotype" w:eastAsia="Palatino Linotype" w:hAnsi="Palatino Linotype" w:cs="Palatino Linotype"/>
+              <w:color w:val="000000" w:themeColor="text1"/>
+              <w:lang w:eastAsia="en-MY"/>
+            </w:rPr>
+            <w:t>3</w:t>
+          </w:r>
+          <w:r>
+            <w:rPr>
+              <w:rFonts w:ascii="Palatino Linotype" w:eastAsia="Palatino Linotype" w:hAnsi="Palatino Linotype" w:cs="Palatino Linotype"/>
+              <w:color w:val="000000" w:themeColor="text1"/>
+              <w:lang w:eastAsia="en-MY"/>
+            </w:rPr>
+            <w:t xml:space="preserve"> No. </w:t>
+          </w:r>
+          <w:r>
+            <w:rPr>
+              <w:rFonts w:ascii="Palatino Linotype" w:eastAsia="Palatino Linotype" w:hAnsi="Palatino Linotype" w:cs="Palatino Linotype"/>
+              <w:color w:val="000000" w:themeColor="text1"/>
+              <w:lang w:eastAsia="en-MY"/>
+            </w:rPr>
+            <w:t>3</w:t>
+          </w:r>
+          <w:r>
+            <w:rPr>
+              <w:rFonts w:ascii="Palatino Linotype" w:eastAsia="Palatino Linotype" w:hAnsi="Palatino Linotype" w:cs="Palatino Linotype"/>
+              <w:color w:val="000000" w:themeColor="text1"/>
+              <w:lang w:eastAsia="en-MY"/>
+            </w:rPr>
+            <w:t xml:space="preserve"> (</w:t>
+          </w:r>
+          <w:r>
+            <w:rPr>
+              <w:rFonts w:ascii="Palatino Linotype" w:eastAsia="Palatino Linotype" w:hAnsi="Palatino Linotype" w:cs="Palatino Linotype"/>
+              <w:color w:val="000000" w:themeColor="text1"/>
+              <w:lang w:eastAsia="en-MY"/>
+            </w:rPr>
+            <w:t>October</w:t>
+          </w:r>
+          <w:r>
+            <w:rPr>
+              <w:rFonts w:ascii="Palatino Linotype" w:eastAsia="Palatino Linotype" w:hAnsi="Palatino Linotype" w:cs="Palatino Linotype"/>
+              <w:color w:val="000000" w:themeColor="text1"/>
+              <w:lang w:eastAsia="en-MY"/>
+            </w:rPr>
+            <w:t xml:space="preserve"> 2024)</w:t>
+          </w:r>
+          <w:r>
+            <w:rPr>
+              <w:rFonts w:ascii="Palatino Linotype" w:eastAsia="Palatino Linotype" w:hAnsi="Palatino Linotype" w:cs="Palatino Linotype"/>
+              <w:color w:val="000000" w:themeColor="text1"/>
+              <w:lang w:eastAsia="en-MY"/>
+            </w:rPr>
+            <w:t xml:space="preserve">     </w:t>
+          </w:r>
+          <w:r>
+            <w:rPr>
+              <w:rFonts w:ascii="Palatino Linotype" w:eastAsia="Palatino Linotype" w:hAnsi="Palatino Linotype" w:cs="Palatino Linotype"/>
+              <w:color w:val="000000" w:themeColor="text1"/>
+              <w:lang w:eastAsia="en-MY"/>
+            </w:rPr>
+            <w:tab/>
+          </w:r>
+          <w:proofErr w:type="spellStart"/>
+          <w:r>
+            <w:rPr>
+              <w:rFonts w:ascii="Palatino Linotype" w:eastAsia="Palatino Linotype" w:hAnsi="Palatino Linotype" w:cs="Palatino Linotype"/>
+              <w:color w:val="000000" w:themeColor="text1"/>
+              <w:lang w:eastAsia="en-MY"/>
+            </w:rPr>
+            <w:t>eISSN</w:t>
+          </w:r>
+          <w:proofErr w:type="spellEnd"/>
+          <w:r>
+            <w:rPr>
+              <w:rFonts w:ascii="Palatino Linotype" w:eastAsia="Palatino Linotype" w:hAnsi="Palatino Linotype" w:cs="Palatino Linotype"/>
+              <w:color w:val="000000" w:themeColor="text1"/>
+              <w:lang w:eastAsia="en-MY"/>
+            </w:rPr>
+            <w:t>: 2821-370X</w:t>
+          </w:r>
+        </w:p>
+      </w:sdtContent>
+    </w:sdt>
+    <w:sdt>
+      <w:sdtPr>
+        <w:alias w:val="Title"/>
+        <w:tag w:val="jiwe:title"/>
+      </w:sdtPr>
+      <w:sdtContent>
+        <w:p>
+          <w:pPr>
+            <w:shd w:val="clear" w:color="auto" w:fill="FFFFFF"/>
+            <w:spacing w:before="300" w:after="150" w:line="240" w:lineRule="auto"/>
+            <w:jc w:val="center"/>
+            <w:outlineLvl w:val="0"/>
+            <w:rPr>
+              <w:rFonts w:ascii="Times New Roman" w:eastAsia="Times New Roman" w:hAnsi="Times New Roman" w:cs="Times New Roman"/>
+              <w:color w:val="000000" w:themeColor="text1"/>
+              <w:kern w:val="36"/>
+              <w:sz w:val="48"/>
+              <w:szCs w:val="48"/>
+            </w:rPr>
+          </w:pPr>
+          <w:r>
+            <w:rPr>
+              <w:rFonts w:ascii="Times New Roman" w:eastAsia="Times New Roman" w:hAnsi="Times New Roman" w:cs="Times New Roman"/>
+              <w:color w:val="000000" w:themeColor="text1"/>
+              <w:kern w:val="36"/>
+              <w:sz w:val="48"/>
+              <w:szCs w:val="48"/>
+            </w:rPr>
+            <w:t>(</w:t>
+          </w:r>
+          <w:r>
+            <w:rPr>
+              <w:rFonts w:ascii="Times New Roman" w:eastAsia="Times New Roman" w:hAnsi="Times New Roman" w:cs="Times New Roman"/>
+              <w:i/>
+              <w:iCs/>
+              <w:color w:val="000000" w:themeColor="text1"/>
+              <w:kern w:val="36"/>
+              <w:sz w:val="48"/>
+              <w:szCs w:val="48"/>
+            </w:rPr>
+            <w:t>Title</w:t>
+          </w:r>
+          <w:r>
+            <w:rPr>
+              <w:rFonts w:ascii="Times New Roman" w:eastAsia="Times New Roman" w:hAnsi="Times New Roman" w:cs="Times New Roman"/>
+              <w:color w:val="000000" w:themeColor="text1"/>
+              <w:kern w:val="36"/>
+              <w:sz w:val="48"/>
+              <w:szCs w:val="48"/>
+            </w:rPr>
+            <w:t>) Preparation template for Journal of Informatics and Web Engineering (JIWE)</w:t>
+          </w:r>
+          <w:r>
+            <w:rPr>
+              <w:rFonts w:ascii="Times New Roman" w:eastAsia="Times New Roman" w:hAnsi="Times New Roman" w:cs="Times New Roman"/>
+              <w:color w:val="000000" w:themeColor="text1"/>
+              <w:kern w:val="36"/>
+              <w:sz w:val="54"/>
+              <w:szCs w:val="54"/>
+            </w:rPr>
+            <w:t xml:space="preserve"> </w:t>
+          </w:r>
+          <w:r>
+            <w:rPr>
+              <w:rFonts w:ascii="Times New Roman" w:eastAsia="Times New Roman" w:hAnsi="Times New Roman" w:cs="Times New Roman"/>
+              <w:color w:val="000000" w:themeColor="text1"/>
+              <w:kern w:val="36"/>
+              <w:sz w:val="54"/>
+              <w:szCs w:val="54"/>
+            </w:rPr>
+            <w:t xml:space="preserve">    </w:t>
+          </w:r>
+          <w:r>
+            <w:rPr>
+              <w:rFonts w:ascii="Times New Roman" w:eastAsia="Times New Roman" w:hAnsi="Times New Roman" w:cs="Times New Roman"/>
+              <w:color w:val="000000" w:themeColor="text1"/>
+              <w:kern w:val="36"/>
+              <w:sz w:val="48"/>
+              <w:szCs w:val="48"/>
+            </w:rPr>
+            <w:t>(</w:t>
+          </w:r>
+          <w:r>
+            <w:rPr>
+              <w:rFonts w:ascii="Times New Roman" w:eastAsia="Times New Roman" w:hAnsi="Times New Roman" w:cs="Times New Roman"/>
+              <w:color w:val="000000" w:themeColor="text1"/>
+              <w:sz w:val="48"/>
+              <w:szCs w:val="48"/>
+            </w:rPr>
+            <w:t>24-Font size, Times New Roman)</w:t>
+          </w:r>
+        </w:p>
+      </w:sdtContent>
+    </w:sdt>
     <w:p>
       <w:pPr>
         <w:spacing w:after="0"/>
@@ -1182,74 +1214,90 @@
           <w:tcPr>
             <w:tcW w:w="9504" w:type="dxa"/>
           </w:tcPr>
-          <w:p>
-            <w:pPr>
-              <w:spacing w:before="120" w:after="120"/>
-              <w:jc w:val="right"/>
-              <w:rPr>
-                <w:i/>
-                <w:iCs/>
-                <w:color w:val="000000" w:themeColor="text1"/>
-                <w:sz w:val="18"/>
-                <w:szCs w:val="18"/>
-              </w:rPr>
-            </w:pPr>
-            <w:r>
-              <w:rPr>
-                <w:i/>
-                <w:iCs/>
-                <w:color w:val="000000" w:themeColor="text1"/>
-                <w:kern w:val="36"/>
-                <w:sz w:val="18"/>
-                <w:szCs w:val="18"/>
-              </w:rPr>
-              <w:t>Received: 14 June 2023; Accepted: 23 December 2023; Published: 16 June 2024</w:t>
-            </w:r>
-          </w:p>
-          <w:p>
-            <w:pPr>
-              <w:spacing w:before="120" w:after="120"/>
-              <w:jc w:val="right"/>
-              <w:rPr>
-                <w:i/>
-                <w:iCs/>
-                <w:color w:val="000000" w:themeColor="text1"/>
-                <w:sz w:val="18"/>
-                <w:szCs w:val="18"/>
-              </w:rPr>
-            </w:pPr>
-            <w:r>
-              <w:rPr>
-                <w:i/>
-                <w:iCs/>
-                <w:color w:val="000000" w:themeColor="text1"/>
-                <w:sz w:val="18"/>
-                <w:szCs w:val="18"/>
-              </w:rPr>
-              <w:t xml:space="preserve">This is an open access article under the </w:t>
-            </w:r>
-            <w:hyperlink r:id="rId8" w:history="1">
-              <w:r>
-                <w:rPr>
-                  <w:rStyle w:val="Hyperlink"/>
-                  <w:i/>
-                  <w:iCs/>
-                  <w:color w:val="000000" w:themeColor="text1"/>
-                </w:rPr>
-                <w:t>CC BY-NC-ND 4.0</w:t>
-              </w:r>
-            </w:hyperlink>
-            <w:r>
-              <w:rPr>
-                <w:i/>
-                <w:iCs/>
-                <w:color w:val="000000" w:themeColor="text1"/>
-                <w:sz w:val="18"/>
-                <w:szCs w:val="18"/>
-              </w:rPr>
-              <w:t xml:space="preserve"> license.</w:t>
-            </w:r>
-          </w:p>
+          <w:sdt>
+            <w:sdtPr>
+              <w:alias w:val="Submission History"/>
+              <w:tag w:val="jiwe:submission-history"/>
+            </w:sdtPr>
+            <w:sdtContent>
+              <w:p>
+                <w:pPr>
+                  <w:spacing w:before="120" w:after="120"/>
+                  <w:jc w:val="right"/>
+                  <w:rPr>
+                    <w:i/>
+                    <w:iCs/>
+                    <w:color w:val="000000" w:themeColor="text1"/>
+                    <w:sz w:val="18"/>
+                    <w:szCs w:val="18"/>
+                  </w:rPr>
+                </w:pPr>
+                <w:r>
+                  <w:rPr>
+                    <w:i/>
+                    <w:iCs/>
+                    <w:color w:val="000000" w:themeColor="text1"/>
+                    <w:kern w:val="36"/>
+                    <w:sz w:val="18"/>
+                    <w:szCs w:val="18"/>
+                  </w:rPr>
+                  <w:t>Received: 14 June 2023; Accepted: 23 December 2023; Published: 16 June 2024</w:t>
+                </w:r>
+              </w:p>
+            </w:sdtContent>
+          </w:sdt>
+          <w:sdt>
+            <w:sdtPr>
+              <w:alias w:val="License Notice"/>
+              <w:tag w:val="jiwe:license-notice"/>
+            </w:sdtPr>
+            <w:sdtContent>
+              <w:p>
+                <w:pPr>
+                  <w:spacing w:before="120" w:after="120"/>
+                  <w:jc w:val="right"/>
+                  <w:rPr>
+                    <w:i/>
+                    <w:iCs/>
+                    <w:color w:val="000000" w:themeColor="text1"/>
+                    <w:sz w:val="18"/>
+                    <w:szCs w:val="18"/>
+                  </w:rPr>
+                </w:pPr>
+                <w:r>
+                  <w:rPr>
+                    <w:i/>
+                    <w:iCs/>
+                    <w:color w:val="000000" w:themeColor="text1"/>
+                    <w:sz w:val="18"/>
+                    <w:szCs w:val="18"/>
+                  </w:rPr>
+                  <w:t xml:space="preserve">This is an open access article under the </w:t>
+                </w:r>
+                <w:hyperlink r:id="rId8" w:history="1">
+                  <w:r>
+                    <w:rPr>
+                      <w:rStyle w:val="Hyperlink"/>
+                      <w:i/>
+                      <w:iCs/>
+                      <w:color w:val="000000" w:themeColor="text1"/>
+                    </w:rPr>
+                    <w:t>CC BY-NC-ND 4.0</w:t>
+                  </w:r>
+                </w:hyperlink>
+                <w:r>
+                  <w:rPr>
+                    <w:i/>
+                    <w:iCs/>
+                    <w:color w:val="000000" w:themeColor="text1"/>
+                    <w:sz w:val="18"/>
+                    <w:szCs w:val="18"/>
+                  </w:rPr>
+                  <w:t xml:space="preserve"> license.</w:t>
+                </w:r>
+              </w:p>
+            </w:sdtContent>
+          </w:sdt>
           <w:p>
             <w:pPr>
               <w:spacing w:before="120" w:after="120"/>
@@ -2166,28 +2214,36 @@
         <w:t xml:space="preserve"> </w:t>
       </w:r>
     </w:p>
-    <w:p>
-      <w:pPr>
-        <w:shd w:val="clear" w:color="auto" w:fill="FFFFFF"/>
-        <w:spacing w:after="150" w:line="240" w:lineRule="auto"/>
-        <w:jc w:val="center"/>
-        <w:rPr>
-          <w:rFonts w:ascii="Times New Roman" w:eastAsia="Times New Roman" w:hAnsi="Times New Roman" w:cs="Times New Roman"/>
-          <w:color w:val="000000" w:themeColor="text1"/>
-          <w:sz w:val="20"/>
-          <w:szCs w:val="20"/>
-        </w:rPr>
-      </w:pPr>
-      <w:r>
-        <w:rPr>
-          <w:rFonts w:ascii="Times New Roman" w:eastAsia="Times New Roman" w:hAnsi="Times New Roman" w:cs="Times New Roman"/>
-          <w:color w:val="000000" w:themeColor="text1"/>
-          <w:sz w:val="20"/>
-          <w:szCs w:val="20"/>
-        </w:rPr>
-        <w:t>Table 1. Table Type Style</w:t>
-      </w:r>
-    </w:p>
+    <w:sdt>
+      <w:sdtPr>
+        <w:alias w:val="Table Caption"/>
+        <w:tag w:val="jiwe:table-caption"/>
+      </w:sdtPr>
+      <w:sdtContent>
+        <w:p>
+          <w:pPr>
+            <w:shd w:val="clear" w:color="auto" w:fill="FFFFFF"/>
+            <w:spacing w:after="150" w:line="240" w:lineRule="auto"/>
+            <w:jc w:val="center"/>
+            <w:rPr>
+              <w:rFonts w:ascii="Times New Roman" w:eastAsia="Times New Roman" w:hAnsi="Times New Roman" w:cs="Times New Roman"/>
+              <w:color w:val="000000" w:themeColor="text1"/>
+              <w:sz w:val="20"/>
+              <w:szCs w:val="20"/>
+            </w:rPr>
+          </w:pPr>
+          <w:r>
+            <w:rPr>
+              <w:rFonts w:ascii="Times New Roman" w:eastAsia="Times New Roman" w:hAnsi="Times New Roman" w:cs="Times New Roman"/>
+              <w:color w:val="000000" w:themeColor="text1"/>
+              <w:sz w:val="20"/>
+              <w:szCs w:val="20"/>
+            </w:rPr>
+            <w:t>Table 1. Table Type Style</w:t>
+          </w:r>
+        </w:p>
+      </w:sdtContent>
+    </w:sdt>
     <w:tbl>
       <w:tblPr>
         <w:tblStyle w:val="TableGrid"/>
@@ -2526,64 +2582,72 @@
         </w:drawing>
       </w:r>
     </w:p>
-    <w:p>
-      <w:pPr>
-        <w:shd w:val="clear" w:color="auto" w:fill="FFFFFF"/>
-        <w:spacing w:after="150" w:line="240" w:lineRule="auto"/>
-        <w:jc w:val="center"/>
-        <w:rPr>
-          <w:rFonts w:ascii="Times New Roman" w:eastAsia="Times New Roman" w:hAnsi="Times New Roman" w:cs="Times New Roman"/>
-          <w:color w:val="000000" w:themeColor="text1"/>
-          <w:sz w:val="20"/>
-          <w:szCs w:val="20"/>
-        </w:rPr>
-      </w:pPr>
-      <w:r>
-        <w:rPr>
-          <w:rFonts w:ascii="Times New Roman" w:eastAsia="Times New Roman" w:hAnsi="Times New Roman" w:cs="Times New Roman"/>
-          <w:color w:val="000000" w:themeColor="text1"/>
-          <w:sz w:val="20"/>
-          <w:szCs w:val="20"/>
-        </w:rPr>
-        <w:t xml:space="preserve">Figure 1. Example of a </w:t>
-      </w:r>
-      <w:r>
-        <w:rPr>
-          <w:rFonts w:ascii="Times New Roman" w:eastAsia="Times New Roman" w:hAnsi="Times New Roman" w:cs="Times New Roman"/>
-          <w:color w:val="000000" w:themeColor="text1"/>
-          <w:sz w:val="20"/>
-          <w:szCs w:val="20"/>
-        </w:rPr>
-        <w:t>F</w:t>
-      </w:r>
-      <w:r>
-        <w:rPr>
-          <w:rFonts w:ascii="Times New Roman" w:eastAsia="Times New Roman" w:hAnsi="Times New Roman" w:cs="Times New Roman"/>
-          <w:color w:val="000000" w:themeColor="text1"/>
-          <w:sz w:val="20"/>
-          <w:szCs w:val="20"/>
-        </w:rPr>
-        <w:t xml:space="preserve">igure </w:t>
-      </w:r>
-      <w:r>
-        <w:rPr>
-          <w:rFonts w:ascii="Times New Roman" w:eastAsia="Times New Roman" w:hAnsi="Times New Roman" w:cs="Times New Roman"/>
-          <w:color w:val="000000" w:themeColor="text1"/>
-          <w:sz w:val="20"/>
-          <w:szCs w:val="20"/>
-        </w:rPr>
-        <w:t>C</w:t>
-      </w:r>
-      <w:r>
-        <w:rPr>
-          <w:rFonts w:ascii="Times New Roman" w:eastAsia="Times New Roman" w:hAnsi="Times New Roman" w:cs="Times New Roman"/>
-          <w:color w:val="000000" w:themeColor="text1"/>
-          <w:sz w:val="20"/>
-          <w:szCs w:val="20"/>
-        </w:rPr>
-        <w:t>aption</w:t>
-      </w:r>
-    </w:p>
+    <w:sdt>
+      <w:sdtPr>
+        <w:alias w:val="Figure Caption"/>
+        <w:tag w:val="jiwe:figure-caption"/>
+      </w:sdtPr>
+      <w:sdtContent>
+        <w:p>
+          <w:pPr>
+            <w:shd w:val="clear" w:color="auto" w:fill="FFFFFF"/>
+            <w:spacing w:after="150" w:line="240" w:lineRule="auto"/>
+            <w:jc w:val="center"/>
+            <w:rPr>
+              <w:rFonts w:ascii="Times New Roman" w:eastAsia="Times New Roman" w:hAnsi="Times New Roman" w:cs="Times New Roman"/>
+              <w:color w:val="000000" w:themeColor="text1"/>
+              <w:sz w:val="20"/>
+              <w:szCs w:val="20"/>
+            </w:rPr>
+          </w:pPr>
+          <w:r>
+            <w:rPr>
+              <w:rFonts w:ascii="Times New Roman" w:eastAsia="Times New Roman" w:hAnsi="Times New Roman" w:cs="Times New Roman"/>
+              <w:color w:val="000000" w:themeColor="text1"/>
+              <w:sz w:val="20"/>
+              <w:szCs w:val="20"/>
+            </w:rPr>
+            <w:t xml:space="preserve">Figure 1. Example of a </w:t>
+          </w:r>
+          <w:r>
+            <w:rPr>
+              <w:rFonts w:ascii="Times New Roman" w:eastAsia="Times New Roman" w:hAnsi="Times New Roman" w:cs="Times New Roman"/>
+              <w:color w:val="000000" w:themeColor="text1"/>
+              <w:sz w:val="20"/>
+              <w:szCs w:val="20"/>
+            </w:rPr>
+            <w:t>F</w:t>
+          </w:r>
+          <w:r>
+            <w:rPr>
+              <w:rFonts w:ascii="Times New Roman" w:eastAsia="Times New Roman" w:hAnsi="Times New Roman" w:cs="Times New Roman"/>
+              <w:color w:val="000000" w:themeColor="text1"/>
+              <w:sz w:val="20"/>
+              <w:szCs w:val="20"/>
+            </w:rPr>
+            <w:t xml:space="preserve">igure </w:t>
+          </w:r>
+          <w:r>
+            <w:rPr>
+              <w:rFonts w:ascii="Times New Roman" w:eastAsia="Times New Roman" w:hAnsi="Times New Roman" w:cs="Times New Roman"/>
+              <w:color w:val="000000" w:themeColor="text1"/>
+              <w:sz w:val="20"/>
+              <w:szCs w:val="20"/>
+            </w:rPr>
+            <w:t>C</w:t>
+          </w:r>
+          <w:r>
+            <w:rPr>
+              <w:rFonts w:ascii="Times New Roman" w:eastAsia="Times New Roman" w:hAnsi="Times New Roman" w:cs="Times New Roman"/>
+              <w:color w:val="000000" w:themeColor="text1"/>
+              <w:sz w:val="20"/>
+              <w:szCs w:val="20"/>
+            </w:rPr>
+            <w:t>aption</w:t>
+          </w:r>
+        </w:p>
+      </w:sdtContent>
+    </w:sdt>
     <w:p>
       <w:pPr>
         <w:shd w:val="clear" w:color="auto" w:fill="FFFFFF"/>
@@ -3067,31 +3131,39 @@
         </w:rPr>
       </w:pPr>
     </w:p>
-    <w:p>
-      <w:pPr>
-        <w:shd w:val="clear" w:color="auto" w:fill="FFFFFF"/>
-        <w:spacing w:after="150" w:line="240" w:lineRule="auto"/>
-        <w:rPr>
-          <w:rFonts w:ascii="Times New Roman" w:eastAsia="Times New Roman" w:hAnsi="Times New Roman" w:cs="Times New Roman"/>
-          <w:color w:val="000000" w:themeColor="text1"/>
-          <w:sz w:val="20"/>
-          <w:szCs w:val="20"/>
-          <w:highlight w:val="yellow"/>
-        </w:rPr>
-      </w:pPr>
-      <w:r>
-        <w:rPr>
-          <w:rStyle w:val="Heading1Char"/>
-          <w:rFonts w:eastAsiaTheme="minorEastAsia"/>
-          <w:b w:val="0"/>
-          <w:bCs w:val="0"/>
-          <w:sz w:val="20"/>
-          <w:szCs w:val="20"/>
-          <w:highlight w:val="yellow"/>
-        </w:rPr>
-        <w:t>ACKNOWLEDGEMENT</w:t>
-      </w:r>
-    </w:p>
+    <w:sdt>
+      <w:sdtPr>
+        <w:alias w:val="Acknowledgement"/>
+        <w:tag w:val="jiwe:ack-text"/>
+      </w:sdtPr>
+      <w:sdtContent>
+        <w:p>
+          <w:pPr>
+            <w:shd w:val="clear" w:color="auto" w:fill="FFFFFF"/>
+            <w:spacing w:after="150" w:line="240" w:lineRule="auto"/>
+            <w:rPr>
+              <w:rFonts w:ascii="Times New Roman" w:eastAsia="Times New Roman" w:hAnsi="Times New Roman" w:cs="Times New Roman"/>
+              <w:color w:val="000000" w:themeColor="text1"/>
+              <w:sz w:val="20"/>
+              <w:szCs w:val="20"/>
+              <w:highlight w:val="yellow"/>
+            </w:rPr>
+          </w:pPr>
+          <w:r>
+            <w:rPr>
+              <w:rStyle w:val="Heading1Char"/>
+              <w:rFonts w:eastAsiaTheme="minorEastAsia"/>
+              <w:b w:val="0"/>
+              <w:bCs w:val="0"/>
+              <w:sz w:val="20"/>
+              <w:szCs w:val="20"/>
+              <w:highlight w:val="yellow"/>
+            </w:rPr>
+            <w:t>ACKNOWLEDGEMENT</w:t>
+          </w:r>
+        </w:p>
+      </w:sdtContent>
+    </w:sdt>
     <w:p>
       <w:pPr>
         <w:shd w:val="clear" w:color="auto" w:fill="FFFFFF"/>
@@ -3676,37 +3748,45 @@
         <w:t>If your work involved human subjects, please include a statement here confirming that the relevant informed consent was obtained from those subjects:</w:t>
       </w:r>
     </w:p>
-    <w:p>
-      <w:pPr>
-        <w:shd w:val="clear" w:color="auto" w:fill="FFFFFF"/>
-        <w:spacing w:after="150" w:line="240" w:lineRule="auto"/>
-        <w:jc w:val="both"/>
-        <w:rPr>
-          <w:rFonts w:ascii="Times New Roman" w:eastAsia="Times New Roman" w:hAnsi="Times New Roman" w:cs="Times New Roman"/>
-          <w:color w:val="000000" w:themeColor="text1"/>
-          <w:sz w:val="20"/>
-          <w:szCs w:val="20"/>
-        </w:rPr>
-      </w:pPr>
-      <w:r>
-        <w:rPr>
-          <w:rFonts w:ascii="Times New Roman" w:eastAsia="Times New Roman" w:hAnsi="Times New Roman" w:cs="Times New Roman"/>
-          <w:color w:val="000000" w:themeColor="text1"/>
-          <w:sz w:val="20"/>
-          <w:szCs w:val="20"/>
-        </w:rPr>
-        <w:t xml:space="preserve">If your work involved animal experiments, please include a statement here </w:t>
-      </w:r>
-      <w:r>
-        <w:rPr>
-          <w:rFonts w:ascii="Times New Roman" w:eastAsia="Times New Roman" w:hAnsi="Times New Roman" w:cs="Times New Roman"/>
-          <w:color w:val="000000" w:themeColor="text1"/>
-          <w:sz w:val="20"/>
-          <w:szCs w:val="20"/>
-        </w:rPr>
-        <w:t>of the ethics permission or animal licenses. If animals were used but ethical approval was not required, a clear statement should be included stating why this approval was unnecessary.</w:t>
-      </w:r>
-    </w:p>
+    <w:sdt>
+      <w:sdtPr>
+        <w:alias w:val="License Notice"/>
+        <w:tag w:val="jiwe:license-notice"/>
+      </w:sdtPr>
+      <w:sdtContent>
+        <w:p>
+          <w:pPr>
+            <w:shd w:val="clear" w:color="auto" w:fill="FFFFFF"/>
+            <w:spacing w:after="150" w:line="240" w:lineRule="auto"/>
+            <w:jc w:val="both"/>
+            <w:rPr>
+              <w:rFonts w:ascii="Times New Roman" w:eastAsia="Times New Roman" w:hAnsi="Times New Roman" w:cs="Times New Roman"/>
+              <w:color w:val="000000" w:themeColor="text1"/>
+              <w:sz w:val="20"/>
+              <w:szCs w:val="20"/>
+            </w:rPr>
+          </w:pPr>
+          <w:r>
+            <w:rPr>
+              <w:rFonts w:ascii="Times New Roman" w:eastAsia="Times New Roman" w:hAnsi="Times New Roman" w:cs="Times New Roman"/>
+              <w:color w:val="000000" w:themeColor="text1"/>
+              <w:sz w:val="20"/>
+              <w:szCs w:val="20"/>
+            </w:rPr>
+            <w:t xml:space="preserve">If your work involved animal experiments, please include a statement here </w:t>
+          </w:r>
+          <w:r>
+            <w:rPr>
+              <w:rFonts w:ascii="Times New Roman" w:eastAsia="Times New Roman" w:hAnsi="Times New Roman" w:cs="Times New Roman"/>
+              <w:color w:val="000000" w:themeColor="text1"/>
+              <w:sz w:val="20"/>
+              <w:szCs w:val="20"/>
+            </w:rPr>
+            <w:t>of the ethics permission or animal licenses. If animals were used but ethical approval was not required, a clear statement should be included stating why this approval was unnecessary.</w:t>
+          </w:r>
+        </w:p>
+      </w:sdtContent>
+    </w:sdt>
     <w:p>
       <w:pPr>
         <w:shd w:val="clear" w:color="auto" w:fill="FFFFFF"/>
@@ -8350,10 +8430,44 @@
 <b:Sources xmlns:b="http://schemas.openxmlformats.org/officeDocument/2006/bibliography" xmlns="http://schemas.openxmlformats.org/officeDocument/2006/bibliography" SelectedStyle="\IEEE2006OfficeOnline.xsl" StyleName="IEEE" Version="2006"/>
 </file>
 
+<file path=customXml/item2.xml><?xml version="1.0" encoding="utf-8"?>
+<ns0:rules xmlns:ns0="https://spec.jiwe.example/v1" version="1.0">
+  <ns0:fonts>
+    <ns0:font role="title" family="Times New Roman" sizePt="24" weight="bold"/>
+    <ns0:font role="journal-header" family="Palatino Linotype" sizePt="24" weight="bold"/>
+    <ns0:font role="journal-metadata" family="Times New Roman" sizePt="12" weight="normal"/>
+    <ns0:font role="authors" family="Times New Roman" sizePt="11" weight="bold"/>
+    <ns0:font role="affiliation" family="Times New Roman" sizePt="9" weight="normal"/>
+    <ns0:font role="corresponding" family="Times New Roman" sizePt="9" weight="normal" style="italic"/>
+    <ns0:font role="abstract" family="Times New Roman" sizePt="9" weight="normal"/>
+    <ns0:font role="keywords" family="Times New Roman" sizePt="9" weight="normal" style="italic"/>
+    <ns0:font role="body" family="Times New Roman" sizePt="10" weight="normal"/>
+    <ns0:font role="heading-1" family="Times New Roman" sizePt="10" weight="bold"/>
+    <ns0:font role="heading-2" family="Times New Roman" sizePt="10" weight="bold"/>
+    <ns0:font role="heading-3" family="Times New Roman" sizePt="10" weight="bold" style="italic"/>
+    <ns0:font role="caption" family="Times New Roman" sizePt="10" weight="normal"/>
+    <ns0:font role="reference" family="Times New Roman" sizePt="9" weight="normal"/>
+  </ns0:fonts>
+  <ns0:sections order="journal-header,journal-metadata,title,authors,affiliation,corresponding,abstract,keywords,heading,paragraph,figure-caption,table-caption,ack-text,funding-text,contrib,conflict,ethics,reference,bio" maxHeadingDepth="3"/>
+  <ns0:captions figurePrefix="Figure" tablePrefix="Table"/>
+  <ns0:references style="IEEE"/>
+  <ns0:abstract minWords="200" maxWords="300"/>
+  <ns0:keywords minCount="5"/>
+</ns0:rules>
+</file>
+
 <file path=customXml/itemProps1.xml><?xml version="1.0" encoding="utf-8"?>
 <ds:datastoreItem xmlns:ds="http://schemas.openxmlformats.org/officeDocument/2006/customXml" ds:itemID="{015F4B20-10CF-4740-A586-258DF89DA17D}">
   <ds:schemaRefs>
     <ds:schemaRef ds:uri="http://schemas.openxmlformats.org/officeDocument/2006/bibliography"/>
   </ds:schemaRefs>
 </ds:datastoreItem>
+</file>
+
+<file path=customXml/itemProps2.xml><?xml version="1.0" encoding="utf-8"?>
+<ns0:datastoreItem xmlns:ns0="http://schemas.openxmlformats.org/officeDocument/2006/customXml" itemID="{08278b07-d0b7-4367-8abd-47bc035797ed}">
+  <ns0:schemaRefs>
+    <ns0:schemaRef uri="https://spec.jiwe.example/v1"/>
+  </ns0:schemaRefs>
+</ns0:datastoreItem>
 </file>
</xml_diff>